<commit_message>
script create narboni links
</commit_message>
<xml_diff>
--- a/sources/moreh_nevuchim_commentaries/narboni.docx
+++ b/sources/moreh_nevuchim_commentaries/narboni.docx
@@ -14960,7 +14960,19 @@
         <w:rPr>
           <w:rtl w:val="true"/>
         </w:rPr>
-        <w:t xml:space="preserve">פרק עז </w:t>
+        <w:t xml:space="preserve">פרק </w:t>
+      </w:r>
+      <w:r>
+        <w:rPr>
+          <w:rtl w:val="true"/>
+        </w:rPr>
+        <w:t>עו</w:t>
+      </w:r>
+      <w:r>
+        <w:rPr>
+          <w:rtl w:val="true"/>
+        </w:rPr>
+        <w:t xml:space="preserve"> </w:t>
       </w:r>
     </w:p>
     <w:p>

</xml_diff>